<commit_message>
datalemur problem - Data Science Skills
</commit_message>
<xml_diff>
--- a/datalemur/datalemur_problems.docx
+++ b/datalemur/datalemur_problems.docx
@@ -2,6 +2,87 @@
 <file path=word/document.xml><?xml version="1.0" encoding="utf-8"?>
 <w:document xmlns:wpc="http://schemas.microsoft.com/office/word/2010/wordprocessingCanvas" xmlns:cx="http://schemas.microsoft.com/office/drawing/2014/chartex" xmlns:cx1="http://schemas.microsoft.com/office/drawing/2015/9/8/chartex" xmlns:cx2="http://schemas.microsoft.com/office/drawing/2015/10/21/chartex" xmlns:cx3="http://schemas.microsoft.com/office/drawing/2016/5/9/chartex" xmlns:cx4="http://schemas.microsoft.com/office/drawing/2016/5/10/chartex" xmlns:cx5="http://schemas.microsoft.com/office/drawing/2016/5/11/chartex" xmlns:cx6="http://schemas.microsoft.com/office/drawing/2016/5/12/chartex" xmlns:cx7="http://schemas.microsoft.com/office/drawing/2016/5/13/chartex" xmlns:cx8="http://schemas.microsoft.com/office/drawing/2016/5/14/chartex" xmlns:mc="http://schemas.openxmlformats.org/markup-compatibility/2006" xmlns:aink="http://schemas.microsoft.com/office/drawing/2016/ink" xmlns:am3d="http://schemas.microsoft.com/office/drawing/2017/model3d" xmlns:o="urn:schemas-microsoft-com:office:office" xmlns:oel="http://schemas.microsoft.com/office/2019/extlst" xmlns:r="http://schemas.openxmlformats.org/officeDocument/2006/relationships" xmlns:m="http://schemas.openxmlformats.org/officeDocument/2006/math" xmlns:v="urn:schemas-microsoft-com:vml" xmlns:wp14="http://schemas.microsoft.com/office/word/2010/wordprocessingDrawing" xmlns:wp="http://schemas.openxmlformats.org/drawingml/2006/wordprocessingDrawing" xmlns:w10="urn:schemas-microsoft-com:office:word" xmlns:w="http://schemas.openxmlformats.org/wordprocessingml/2006/main" xmlns:w14="http://schemas.microsoft.com/office/word/2010/wordml" xmlns:w15="http://schemas.microsoft.com/office/word/2012/wordml" xmlns:w16cex="http://schemas.microsoft.com/office/word/2018/wordml/cex" xmlns:w16cid="http://schemas.microsoft.com/office/word/2016/wordml/cid" xmlns:w16="http://schemas.microsoft.com/office/word/2018/wordml" xmlns:w16du="http://schemas.microsoft.com/office/word/2023/wordml/word16du" xmlns:w16sdtdh="http://schemas.microsoft.com/office/word/2020/wordml/sdtdatahash" xmlns:w16se="http://schemas.microsoft.com/office/word/2015/wordml/symex" xmlns:wpg="http://schemas.microsoft.com/office/word/2010/wordprocessingGroup" xmlns:wpi="http://schemas.microsoft.com/office/word/2010/wordprocessingInk" xmlns:wne="http://schemas.microsoft.com/office/word/2006/wordml" xmlns:wps="http://schemas.microsoft.com/office/word/2010/wordprocessingShape" mc:Ignorable="w14 w15 w16se w16cid w16 w16cex w16sdtdh w16du wp14">
   <w:body>
+    <w:p>
+      <w:pPr>
+        <w:pStyle w:val="ListParagraph"/>
+        <w:numPr>
+          <w:ilvl w:val="0"/>
+          <w:numId w:val="1"/>
+        </w:numPr>
+        <w:spacing w:line="480" w:lineRule="auto"/>
+        <w:rPr>
+          <w:rStyle w:val="Hyperlink"/>
+          <w:rFonts w:ascii="Aptos Display" w:hAnsi="Aptos Display"/>
+          <w:sz w:val="24"/>
+          <w:szCs w:val="24"/>
+        </w:rPr>
+      </w:pPr>
+      <w:r>
+        <w:rPr>
+          <w:rFonts w:ascii="Aptos Display" w:hAnsi="Aptos Display"/>
+          <w:sz w:val="24"/>
+          <w:szCs w:val="24"/>
+          <w:lang w:val="en-US"/>
+        </w:rPr>
+        <w:fldChar w:fldCharType="begin"/>
+      </w:r>
+      <w:r>
+        <w:rPr>
+          <w:rFonts w:ascii="Aptos Display" w:hAnsi="Aptos Display"/>
+          <w:sz w:val="24"/>
+          <w:szCs w:val="24"/>
+          <w:lang w:val="en-US"/>
+        </w:rPr>
+        <w:instrText>HYPERLINK "https://datalemur.com/questions/sql-histogram-tweets"</w:instrText>
+      </w:r>
+      <w:r>
+        <w:rPr>
+          <w:rFonts w:ascii="Aptos Display" w:hAnsi="Aptos Display"/>
+          <w:sz w:val="24"/>
+          <w:szCs w:val="24"/>
+          <w:lang w:val="en-US"/>
+        </w:rPr>
+      </w:r>
+      <w:r>
+        <w:rPr>
+          <w:rFonts w:ascii="Aptos Display" w:hAnsi="Aptos Display"/>
+          <w:sz w:val="24"/>
+          <w:szCs w:val="24"/>
+          <w:lang w:val="en-US"/>
+        </w:rPr>
+        <w:fldChar w:fldCharType="separate"/>
+      </w:r>
+      <w:r>
+        <w:rPr>
+          <w:rStyle w:val="Hyperlink"/>
+          <w:rFonts w:ascii="Aptos Display" w:hAnsi="Aptos Display"/>
+          <w:sz w:val="24"/>
+          <w:szCs w:val="24"/>
+          <w:lang w:val="en-US"/>
+        </w:rPr>
+        <w:t>Histogram of Tweets</w:t>
+      </w:r>
+      <w:r>
+        <w:rPr>
+          <w:rStyle w:val="Hyperlink"/>
+          <w:rFonts w:ascii="Aptos Display" w:hAnsi="Aptos Display"/>
+          <w:sz w:val="24"/>
+          <w:szCs w:val="24"/>
+          <w:lang w:val="en-US"/>
+        </w:rPr>
+        <w:t xml:space="preserve"> </w:t>
+      </w:r>
+      <w:r>
+        <w:rPr>
+          <w:rStyle w:val="Hyperlink"/>
+          <w:rFonts w:ascii="Aptos Display" w:hAnsi="Aptos Display"/>
+          <w:sz w:val="24"/>
+          <w:szCs w:val="24"/>
+          <w:lang w:val="en-US"/>
+        </w:rPr>
+        <w:t>[Twitter SQL Interview Question]</w:t>
+      </w:r>
+    </w:p>
     <w:p>
       <w:pPr>
         <w:pStyle w:val="ListParagraph"/>
@@ -16,6 +97,15 @@
           <w:szCs w:val="24"/>
         </w:rPr>
       </w:pPr>
+      <w:r>
+        <w:rPr>
+          <w:rFonts w:ascii="Aptos Display" w:hAnsi="Aptos Display"/>
+          <w:sz w:val="24"/>
+          <w:szCs w:val="24"/>
+          <w:lang w:val="en-US"/>
+        </w:rPr>
+        <w:fldChar w:fldCharType="end"/>
+      </w:r>
       <w:hyperlink r:id="rId5" w:history="1">
         <w:r>
           <w:rPr>
@@ -23,9 +113,8 @@
             <w:rFonts w:ascii="Aptos Display" w:hAnsi="Aptos Display"/>
             <w:sz w:val="24"/>
             <w:szCs w:val="24"/>
-            <w:lang w:val="en-US"/>
           </w:rPr>
-          <w:t>Histogram of Tweets</w:t>
+          <w:t>Data Science Skills [LinkedIn SQL Interview Question]</w:t>
         </w:r>
       </w:hyperlink>
     </w:p>

</xml_diff>

<commit_message>
datalemur problem - Page With No Like
</commit_message>
<xml_diff>
--- a/datalemur/datalemur_problems.docx
+++ b/datalemur/datalemur_problems.docx
@@ -70,17 +70,7 @@
           <w:szCs w:val="24"/>
           <w:lang w:val="en-US"/>
         </w:rPr>
-        <w:t xml:space="preserve"> </w:t>
-      </w:r>
-      <w:r>
-        <w:rPr>
-          <w:rStyle w:val="Hyperlink"/>
-          <w:rFonts w:ascii="Aptos Display" w:hAnsi="Aptos Display"/>
-          <w:sz w:val="24"/>
-          <w:szCs w:val="24"/>
-          <w:lang w:val="en-US"/>
-        </w:rPr>
-        <w:t>[Twitter SQL Interview Question]</w:t>
+        <w:t xml:space="preserve"> [Twitter SQL Interview Question]</w:t>
       </w:r>
     </w:p>
     <w:p>
@@ -92,9 +82,12 @@
         </w:numPr>
         <w:spacing w:line="480" w:lineRule="auto"/>
         <w:rPr>
+          <w:rStyle w:val="Hyperlink"/>
           <w:rFonts w:ascii="Aptos Display" w:hAnsi="Aptos Display"/>
+          <w:color w:val="auto"/>
           <w:sz w:val="24"/>
           <w:szCs w:val="24"/>
+          <w:u w:val="none"/>
         </w:rPr>
       </w:pPr>
       <w:r>
@@ -115,6 +108,41 @@
             <w:szCs w:val="24"/>
           </w:rPr>
           <w:t>Data Science Skills [LinkedIn SQL Interview Question]</w:t>
+        </w:r>
+      </w:hyperlink>
+    </w:p>
+    <w:p>
+      <w:pPr>
+        <w:pStyle w:val="ListParagraph"/>
+        <w:numPr>
+          <w:ilvl w:val="0"/>
+          <w:numId w:val="1"/>
+        </w:numPr>
+        <w:spacing w:line="480" w:lineRule="auto"/>
+        <w:rPr>
+          <w:rFonts w:ascii="Aptos Display" w:hAnsi="Aptos Display"/>
+          <w:sz w:val="24"/>
+          <w:szCs w:val="24"/>
+        </w:rPr>
+      </w:pPr>
+      <w:hyperlink r:id="rId6" w:history="1">
+        <w:r>
+          <w:rPr>
+            <w:rStyle w:val="Hyperlink"/>
+            <w:rFonts w:ascii="Aptos Display" w:hAnsi="Aptos Display"/>
+            <w:sz w:val="24"/>
+            <w:szCs w:val="24"/>
+          </w:rPr>
+          <w:t xml:space="preserve">Page With No Like </w:t>
+        </w:r>
+        <w:r>
+          <w:rPr>
+            <w:rStyle w:val="Hyperlink"/>
+            <w:rFonts w:ascii="Aptos Display" w:hAnsi="Aptos Display"/>
+            <w:sz w:val="24"/>
+            <w:szCs w:val="24"/>
+          </w:rPr>
+          <w:t>[Facebook SQL Interview Question]</w:t>
         </w:r>
       </w:hyperlink>
     </w:p>

</xml_diff>

<commit_message>
leetcode problem - Unfinished Parts
</commit_message>
<xml_diff>
--- a/datalemur/datalemur_problems.docx
+++ b/datalemur/datalemur_problems.docx
@@ -120,9 +120,12 @@
         </w:numPr>
         <w:spacing w:line="480" w:lineRule="auto"/>
         <w:rPr>
+          <w:rStyle w:val="Hyperlink"/>
           <w:rFonts w:ascii="Aptos Display" w:hAnsi="Aptos Display"/>
+          <w:color w:val="auto"/>
           <w:sz w:val="24"/>
           <w:szCs w:val="24"/>
+          <w:u w:val="none"/>
         </w:rPr>
       </w:pPr>
       <w:hyperlink r:id="rId6" w:history="1">
@@ -133,8 +136,25 @@
             <w:sz w:val="24"/>
             <w:szCs w:val="24"/>
           </w:rPr>
-          <w:t xml:space="preserve">Page With No Like </w:t>
+          <w:t>Page With No Like [Facebook SQL Interview Question]</w:t>
         </w:r>
+      </w:hyperlink>
+    </w:p>
+    <w:p>
+      <w:pPr>
+        <w:pStyle w:val="ListParagraph"/>
+        <w:numPr>
+          <w:ilvl w:val="0"/>
+          <w:numId w:val="1"/>
+        </w:numPr>
+        <w:spacing w:line="480" w:lineRule="auto"/>
+        <w:rPr>
+          <w:rFonts w:ascii="Aptos Display" w:hAnsi="Aptos Display"/>
+          <w:sz w:val="24"/>
+          <w:szCs w:val="24"/>
+        </w:rPr>
+      </w:pPr>
+      <w:hyperlink r:id="rId7" w:history="1">
         <w:r>
           <w:rPr>
             <w:rStyle w:val="Hyperlink"/>
@@ -142,7 +162,7 @@
             <w:sz w:val="24"/>
             <w:szCs w:val="24"/>
           </w:rPr>
-          <w:t>[Facebook SQL Interview Question]</w:t>
+          <w:t>Unfinished Parts [Tesla SQL Interview Question]</w:t>
         </w:r>
       </w:hyperlink>
     </w:p>

</xml_diff>

<commit_message>
datalemur problem - Laptop vs. Mobile Viewership
</commit_message>
<xml_diff>
--- a/datalemur/datalemur_problems.docx
+++ b/datalemur/datalemur_problems.docx
@@ -149,9 +149,12 @@
         </w:numPr>
         <w:spacing w:line="480" w:lineRule="auto"/>
         <w:rPr>
+          <w:rStyle w:val="Hyperlink"/>
           <w:rFonts w:ascii="Aptos Display" w:hAnsi="Aptos Display"/>
+          <w:color w:val="auto"/>
           <w:sz w:val="24"/>
           <w:szCs w:val="24"/>
+          <w:u w:val="none"/>
         </w:rPr>
       </w:pPr>
       <w:hyperlink r:id="rId7" w:history="1">
@@ -163,6 +166,32 @@
             <w:szCs w:val="24"/>
           </w:rPr>
           <w:t>Unfinished Parts [Tesla SQL Interview Question]</w:t>
+        </w:r>
+      </w:hyperlink>
+    </w:p>
+    <w:p>
+      <w:pPr>
+        <w:pStyle w:val="ListParagraph"/>
+        <w:numPr>
+          <w:ilvl w:val="0"/>
+          <w:numId w:val="1"/>
+        </w:numPr>
+        <w:spacing w:line="480" w:lineRule="auto"/>
+        <w:rPr>
+          <w:rFonts w:ascii="Aptos Display" w:hAnsi="Aptos Display"/>
+          <w:sz w:val="24"/>
+          <w:szCs w:val="24"/>
+        </w:rPr>
+      </w:pPr>
+      <w:hyperlink r:id="rId8" w:history="1">
+        <w:r>
+          <w:rPr>
+            <w:rStyle w:val="Hyperlink"/>
+            <w:rFonts w:ascii="Aptos Display" w:hAnsi="Aptos Display"/>
+            <w:sz w:val="24"/>
+            <w:szCs w:val="24"/>
+          </w:rPr>
+          <w:t>Laptop vs. Mobile Viewership [New York Times SQL Interview Question]</w:t>
         </w:r>
       </w:hyperlink>
     </w:p>

</xml_diff>

<commit_message>
datalemur problem - Duplicate Job Listings
</commit_message>
<xml_diff>
--- a/datalemur/datalemur_problems.docx
+++ b/datalemur/datalemur_problems.docx
@@ -178,9 +178,12 @@
         </w:numPr>
         <w:spacing w:line="480" w:lineRule="auto"/>
         <w:rPr>
-          <w:rFonts w:ascii="Aptos Display" w:hAnsi="Aptos Display"/>
-          <w:sz w:val="24"/>
-          <w:szCs w:val="24"/>
+          <w:rStyle w:val="Hyperlink"/>
+          <w:rFonts w:ascii="Aptos Display" w:hAnsi="Aptos Display"/>
+          <w:color w:val="auto"/>
+          <w:sz w:val="24"/>
+          <w:szCs w:val="24"/>
+          <w:u w:val="none"/>
         </w:rPr>
       </w:pPr>
       <w:hyperlink r:id="rId8" w:history="1">
@@ -192,6 +195,50 @@
             <w:szCs w:val="24"/>
           </w:rPr>
           <w:t>Laptop vs. Mobile Viewership [New York Times SQL Interview Question]</w:t>
+        </w:r>
+      </w:hyperlink>
+    </w:p>
+    <w:p>
+      <w:pPr>
+        <w:pStyle w:val="ListParagraph"/>
+        <w:numPr>
+          <w:ilvl w:val="0"/>
+          <w:numId w:val="1"/>
+        </w:numPr>
+        <w:spacing w:line="480" w:lineRule="auto"/>
+        <w:rPr>
+          <w:rFonts w:ascii="Aptos Display" w:hAnsi="Aptos Display"/>
+          <w:sz w:val="24"/>
+          <w:szCs w:val="24"/>
+        </w:rPr>
+      </w:pPr>
+      <w:hyperlink r:id="rId9" w:history="1">
+        <w:r>
+          <w:rPr>
+            <w:rStyle w:val="Hyperlink"/>
+            <w:rFonts w:ascii="Aptos Display" w:hAnsi="Aptos Display"/>
+            <w:sz w:val="24"/>
+            <w:szCs w:val="24"/>
+          </w:rPr>
+          <w:t>Duplicate Job Listings [</w:t>
+        </w:r>
+        <w:r>
+          <w:rPr>
+            <w:rStyle w:val="Hyperlink"/>
+            <w:rFonts w:ascii="Aptos Display" w:hAnsi="Aptos Display"/>
+            <w:sz w:val="24"/>
+            <w:szCs w:val="24"/>
+          </w:rPr>
+          <w:t>LinkedIn</w:t>
+        </w:r>
+        <w:r>
+          <w:rPr>
+            <w:rStyle w:val="Hyperlink"/>
+            <w:rFonts w:ascii="Aptos Display" w:hAnsi="Aptos Display"/>
+            <w:sz w:val="24"/>
+            <w:szCs w:val="24"/>
+          </w:rPr>
+          <w:t xml:space="preserve"> SQL Interview Question]</w:t>
         </w:r>
       </w:hyperlink>
     </w:p>

</xml_diff>

<commit_message>
leetcode problem - Cities With Completed Trades
</commit_message>
<xml_diff>
--- a/datalemur/datalemur_problems.docx
+++ b/datalemur/datalemur_problems.docx
@@ -207,9 +207,12 @@
         </w:numPr>
         <w:spacing w:line="480" w:lineRule="auto"/>
         <w:rPr>
-          <w:rFonts w:ascii="Aptos Display" w:hAnsi="Aptos Display"/>
-          <w:sz w:val="24"/>
-          <w:szCs w:val="24"/>
+          <w:rStyle w:val="Hyperlink"/>
+          <w:rFonts w:ascii="Aptos Display" w:hAnsi="Aptos Display"/>
+          <w:color w:val="auto"/>
+          <w:sz w:val="24"/>
+          <w:szCs w:val="24"/>
+          <w:u w:val="none"/>
         </w:rPr>
       </w:pPr>
       <w:hyperlink r:id="rId9" w:history="1">
@@ -220,8 +223,25 @@
             <w:sz w:val="24"/>
             <w:szCs w:val="24"/>
           </w:rPr>
-          <w:t>Duplicate Job Listings [</w:t>
+          <w:t>Duplicate Job Listings [LinkedIn SQL Interview Question]</w:t>
         </w:r>
+      </w:hyperlink>
+    </w:p>
+    <w:p>
+      <w:pPr>
+        <w:pStyle w:val="ListParagraph"/>
+        <w:numPr>
+          <w:ilvl w:val="0"/>
+          <w:numId w:val="1"/>
+        </w:numPr>
+        <w:spacing w:line="480" w:lineRule="auto"/>
+        <w:rPr>
+          <w:rFonts w:ascii="Aptos Display" w:hAnsi="Aptos Display"/>
+          <w:sz w:val="24"/>
+          <w:szCs w:val="24"/>
+        </w:rPr>
+      </w:pPr>
+      <w:hyperlink r:id="rId10" w:history="1">
         <w:r>
           <w:rPr>
             <w:rStyle w:val="Hyperlink"/>
@@ -229,16 +249,7 @@
             <w:sz w:val="24"/>
             <w:szCs w:val="24"/>
           </w:rPr>
-          <w:t>LinkedIn</w:t>
-        </w:r>
-        <w:r>
-          <w:rPr>
-            <w:rStyle w:val="Hyperlink"/>
-            <w:rFonts w:ascii="Aptos Display" w:hAnsi="Aptos Display"/>
-            <w:sz w:val="24"/>
-            <w:szCs w:val="24"/>
-          </w:rPr>
-          <w:t xml:space="preserve"> SQL Interview Question]</w:t>
+          <w:t>Cities With Completed Trades [Robinhood SQL Interview Question]</w:t>
         </w:r>
       </w:hyperlink>
     </w:p>

</xml_diff>

<commit_message>
datalemur problem - Average Review Ratings
</commit_message>
<xml_diff>
--- a/datalemur/datalemur_problems.docx
+++ b/datalemur/datalemur_problems.docx
@@ -236,9 +236,12 @@
         </w:numPr>
         <w:spacing w:line="480" w:lineRule="auto"/>
         <w:rPr>
-          <w:rFonts w:ascii="Aptos Display" w:hAnsi="Aptos Display"/>
-          <w:sz w:val="24"/>
-          <w:szCs w:val="24"/>
+          <w:rStyle w:val="Hyperlink"/>
+          <w:rFonts w:ascii="Aptos Display" w:hAnsi="Aptos Display"/>
+          <w:color w:val="auto"/>
+          <w:sz w:val="24"/>
+          <w:szCs w:val="24"/>
+          <w:u w:val="none"/>
         </w:rPr>
       </w:pPr>
       <w:hyperlink r:id="rId10" w:history="1">
@@ -250,6 +253,32 @@
             <w:szCs w:val="24"/>
           </w:rPr>
           <w:t>Cities With Completed Trades [Robinhood SQL Interview Question]</w:t>
+        </w:r>
+      </w:hyperlink>
+    </w:p>
+    <w:p>
+      <w:pPr>
+        <w:pStyle w:val="ListParagraph"/>
+        <w:numPr>
+          <w:ilvl w:val="0"/>
+          <w:numId w:val="1"/>
+        </w:numPr>
+        <w:spacing w:line="480" w:lineRule="auto"/>
+        <w:rPr>
+          <w:rFonts w:ascii="Aptos Display" w:hAnsi="Aptos Display"/>
+          <w:sz w:val="24"/>
+          <w:szCs w:val="24"/>
+        </w:rPr>
+      </w:pPr>
+      <w:hyperlink r:id="rId11" w:history="1">
+        <w:r>
+          <w:rPr>
+            <w:rStyle w:val="Hyperlink"/>
+            <w:rFonts w:ascii="Aptos Display" w:hAnsi="Aptos Display"/>
+            <w:sz w:val="24"/>
+            <w:szCs w:val="24"/>
+          </w:rPr>
+          <w:t>Average Review Ratings [Amazon SQL Interview Question]</w:t>
         </w:r>
       </w:hyperlink>
     </w:p>

</xml_diff>

<commit_message>
datalemur sql - well paid employees
</commit_message>
<xml_diff>
--- a/datalemur/datalemur_problems.docx
+++ b/datalemur/datalemur_problems.docx
@@ -265,9 +265,12 @@
         </w:numPr>
         <w:spacing w:line="480" w:lineRule="auto"/>
         <w:rPr>
-          <w:rFonts w:ascii="Aptos Display" w:hAnsi="Aptos Display"/>
-          <w:sz w:val="24"/>
-          <w:szCs w:val="24"/>
+          <w:rStyle w:val="Hyperlink"/>
+          <w:rFonts w:ascii="Aptos Display" w:hAnsi="Aptos Display"/>
+          <w:color w:val="auto"/>
+          <w:sz w:val="24"/>
+          <w:szCs w:val="24"/>
+          <w:u w:val="none"/>
         </w:rPr>
       </w:pPr>
       <w:hyperlink r:id="rId11" w:history="1">
@@ -279,6 +282,32 @@
             <w:szCs w:val="24"/>
           </w:rPr>
           <w:t>Average Review Ratings [Amazon SQL Interview Question]</w:t>
+        </w:r>
+      </w:hyperlink>
+    </w:p>
+    <w:p>
+      <w:pPr>
+        <w:pStyle w:val="ListParagraph"/>
+        <w:numPr>
+          <w:ilvl w:val="0"/>
+          <w:numId w:val="1"/>
+        </w:numPr>
+        <w:spacing w:line="480" w:lineRule="auto"/>
+        <w:rPr>
+          <w:rFonts w:ascii="Aptos Display" w:hAnsi="Aptos Display"/>
+          <w:sz w:val="24"/>
+          <w:szCs w:val="24"/>
+        </w:rPr>
+      </w:pPr>
+      <w:hyperlink r:id="rId12" w:history="1">
+        <w:r>
+          <w:rPr>
+            <w:rStyle w:val="Hyperlink"/>
+            <w:rFonts w:ascii="Aptos Display" w:hAnsi="Aptos Display"/>
+            <w:sz w:val="24"/>
+            <w:szCs w:val="24"/>
+          </w:rPr>
+          <w:t>Well Paid Employees</w:t>
         </w:r>
       </w:hyperlink>
     </w:p>

</xml_diff>